<commit_message>
Ananewmenh anafora_ den perilambanei kapoio screenshot
</commit_message>
<xml_diff>
--- a/prosorinos_titlos_anaforas.docx
+++ b/prosorinos_titlos_anaforas.docx
@@ -455,6 +455,15 @@
                 <w:szCs w:val="22"/>
               </w:rPr>
             </w:pPr>
+            <w:r>
+              <w:rPr>
+                <w:rFonts w:ascii="Georgia Pro" w:hAnsi="Georgia Pro" w:eastAsia="Georgia Pro" w:cs="Georgia Pro"/>
+                <w:color w:val="000000" w:themeColor="text1" w:themeTint="FF" w:themeShade="FF"/>
+                <w:sz w:val="22"/>
+                <w:szCs w:val="22"/>
+              </w:rPr>
+              <w:t>107077</w:t>
+            </w:r>
           </w:p>
         </w:tc>
         <w:tc>
@@ -500,6 +509,24 @@
                 <w:szCs w:val="22"/>
               </w:rPr>
             </w:pPr>
+            <w:r>
+              <w:rPr>
+                <w:rFonts w:ascii="Georgia Pro" w:hAnsi="Georgia Pro" w:eastAsia="Georgia Pro" w:cs="Georgia Pro"/>
+                <w:color w:val="000000" w:themeColor="text1" w:themeTint="FF" w:themeShade="FF"/>
+                <w:sz w:val="22"/>
+                <w:szCs w:val="22"/>
+              </w:rPr>
+              <w:t>Up</w:t>
+            </w:r>
+            <w:r>
+              <w:rPr>
+                <w:rFonts w:ascii="Georgia Pro" w:hAnsi="Georgia Pro" w:eastAsia="Georgia Pro" w:cs="Georgia Pro"/>
+                <w:color w:val="000000" w:themeColor="text1" w:themeTint="FF" w:themeShade="FF"/>
+                <w:sz w:val="22"/>
+                <w:szCs w:val="22"/>
+              </w:rPr>
+              <w:t>1070770@upnet.gr</w:t>
+            </w:r>
           </w:p>
         </w:tc>
       </w:tr>
@@ -2099,10 +2126,967 @@
       <w:pPr>
         <w:pStyle w:val="Normal"/>
       </w:pPr>
+    </w:p>
+    <w:p>
+      <w:pPr>
+        <w:pStyle w:val="Normal"/>
+      </w:pPr>
+    </w:p>
+    <w:p>
+      <w:pPr>
+        <w:pStyle w:val="Normal"/>
+      </w:pPr>
+    </w:p>
+    <w:p>
+      <w:pPr>
+        <w:pStyle w:val="Heading1"/>
+        <w:rPr>
+          <w:rFonts w:ascii="Georgia Pro" w:hAnsi="Georgia Pro" w:eastAsia="Georgia Pro" w:cs="Georgia Pro"/>
+        </w:rPr>
+      </w:pPr>
+      <w:r>
+        <w:rPr>
+          <w:rFonts w:ascii="Georgia Pro" w:hAnsi="Georgia Pro" w:eastAsia="Georgia Pro" w:cs="Georgia Pro"/>
+        </w:rPr>
+        <w:t>BISON</w:t>
+      </w:r>
+      <w:r>
+        <w:rPr>
+          <w:rFonts w:ascii="Georgia Pro" w:hAnsi="Georgia Pro" w:eastAsia="Georgia Pro" w:cs="Georgia Pro"/>
+        </w:rPr>
+        <w:t xml:space="preserve"> ΚΩΔΙΚΑΣ</w:t>
+      </w:r>
+    </w:p>
+    <w:p>
+      <w:pPr>
+        <w:pStyle w:val="Heading3"/>
+      </w:pPr>
+    </w:p>
+    <w:p>
+      <w:pPr>
+        <w:pStyle w:val="Normal"/>
+      </w:pPr>
+      <w:r>
+        <w:rPr/>
+        <w:t xml:space="preserve">Στο πρώτο κομμάτι του </w:t>
+      </w:r>
+      <w:r>
+        <w:rPr/>
+        <w:t>bison</w:t>
+      </w:r>
+      <w:r>
+        <w:rPr/>
+        <w:t>, ορίσαμε τις απαραίτητες αρχικοποιήσεις των βιβλιο</w:t>
+      </w:r>
+      <w:r>
+        <w:rPr/>
+        <w:t xml:space="preserve">θηκών της c, καθώς και κάποιες βοηθητικές μεταβλητές για την εκτέλεση της συντακτικής ανάλυσης. Σε αυτό το κομμάτι καλέσαμε επίσης τις </w:t>
+      </w:r>
+      <w:r>
+        <w:rPr/>
+        <w:t xml:space="preserve">συναρτήσεις ,που ορίζονται στο </w:t>
+      </w:r>
+      <w:r>
+        <w:rPr/>
+        <w:t>flex</w:t>
+      </w:r>
+      <w:r>
+        <w:rPr/>
+        <w:t xml:space="preserve">, με το </w:t>
+      </w:r>
+      <w:r>
+        <w:rPr/>
+        <w:t>ke</w:t>
+      </w:r>
+      <w:r>
+        <w:rPr/>
+        <w:t>yword</w:t>
+      </w:r>
       <w:r>
         <w:rPr/>
         <w:t xml:space="preserve"> </w:t>
       </w:r>
+      <w:r>
+        <w:rPr/>
+        <w:t>extern</w:t>
+      </w:r>
+      <w:r>
+        <w:rPr/>
+        <w:t>. Με αυτό τον τρόπο καταφέρνουμε να μεγαλώσουμε την εμβέλεια</w:t>
+      </w:r>
+      <w:r>
+        <w:rPr/>
+        <w:t xml:space="preserve"> ορατότητας της c με σκοπό να έχουμε πρόσβαση στα εξής</w:t>
+      </w:r>
+      <w:r>
+        <w:rPr/>
+        <w:t xml:space="preserve"> του </w:t>
+      </w:r>
+      <w:r>
+        <w:rPr/>
+        <w:t>fl</w:t>
+      </w:r>
+      <w:r>
+        <w:rPr/>
+        <w:t>ex</w:t>
+      </w:r>
+      <w:r>
+        <w:rPr/>
+        <w:t xml:space="preserve"> </w:t>
+      </w:r>
+      <w:r>
+        <w:rPr/>
+        <w:t>:</w:t>
+      </w:r>
+      <w:r>
+        <w:rPr/>
+        <w:t xml:space="preserve"> </w:t>
+      </w:r>
+    </w:p>
+    <w:p>
+      <w:pPr>
+        <w:pStyle w:val="Normal"/>
+        <w:rPr>
+          <w:b w:val="1"/>
+          <w:bCs w:val="1"/>
+        </w:rPr>
+      </w:pPr>
+      <w:r>
+        <w:rPr>
+          <w:b w:val="1"/>
+          <w:bCs w:val="1"/>
+        </w:rPr>
+        <w:t>y</w:t>
+      </w:r>
+      <w:r>
+        <w:rPr>
+          <w:b w:val="1"/>
+          <w:bCs w:val="1"/>
+        </w:rPr>
+        <w:t>yin</w:t>
+      </w:r>
+      <w:r>
+        <w:rPr/>
+        <w:t xml:space="preserve">, </w:t>
+      </w:r>
+      <w:r>
+        <w:rPr>
+          <w:b w:val="1"/>
+          <w:bCs w:val="1"/>
+        </w:rPr>
+        <w:t>yyl</w:t>
+      </w:r>
+      <w:r>
+        <w:rPr>
+          <w:b w:val="1"/>
+          <w:bCs w:val="1"/>
+        </w:rPr>
+        <w:t>ineno</w:t>
+      </w:r>
+      <w:r>
+        <w:rPr/>
+        <w:t xml:space="preserve">(που </w:t>
+      </w:r>
+      <w:r>
+        <w:rPr/>
+        <w:t xml:space="preserve">έχει </w:t>
+      </w:r>
+      <w:r>
+        <w:rPr/>
+        <w:t>περιγ</w:t>
+      </w:r>
+      <w:r>
+        <w:rPr/>
+        <w:t>ραφεί</w:t>
+      </w:r>
+      <w:r>
+        <w:rPr/>
+        <w:t xml:space="preserve"> παραπά</w:t>
+      </w:r>
+      <w:r>
+        <w:rPr/>
+        <w:t xml:space="preserve">νω), </w:t>
+      </w:r>
+      <w:r>
+        <w:rPr>
+          <w:b w:val="1"/>
+          <w:bCs w:val="1"/>
+        </w:rPr>
+        <w:t>yy</w:t>
+      </w:r>
+      <w:r>
+        <w:rPr>
+          <w:b w:val="1"/>
+          <w:bCs w:val="1"/>
+        </w:rPr>
+        <w:t>parse</w:t>
+      </w:r>
+      <w:r>
+        <w:rPr/>
+        <w:t>()</w:t>
+      </w:r>
+      <w:r>
+        <w:rPr/>
+        <w:t xml:space="preserve"> για να</w:t>
+      </w:r>
+      <w:r>
+        <w:rPr/>
+        <w:t xml:space="preserve"> την </w:t>
+      </w:r>
+      <w:r>
+        <w:rPr/>
+        <w:t>επικυροπ</w:t>
+      </w:r>
+      <w:r>
+        <w:rPr/>
+        <w:t>οίηση</w:t>
+      </w:r>
+      <w:r>
+        <w:rPr/>
+        <w:t xml:space="preserve"> των δεδομένων εισό</w:t>
+      </w:r>
+      <w:r>
+        <w:rPr/>
+        <w:t xml:space="preserve">δου, </w:t>
+      </w:r>
+      <w:r>
+        <w:rPr>
+          <w:b w:val="1"/>
+          <w:bCs w:val="1"/>
+        </w:rPr>
+        <w:t>yyl</w:t>
+      </w:r>
+      <w:r>
+        <w:rPr>
+          <w:b w:val="1"/>
+          <w:bCs w:val="1"/>
+        </w:rPr>
+        <w:t>ineno</w:t>
+      </w:r>
+      <w:r>
+        <w:rPr>
+          <w:b w:val="1"/>
+          <w:bCs w:val="1"/>
+        </w:rPr>
+        <w:t xml:space="preserve"> , </w:t>
+      </w:r>
+      <w:r>
+        <w:rPr>
+          <w:b w:val="1"/>
+          <w:bCs w:val="1"/>
+        </w:rPr>
+        <w:t>yyval</w:t>
+      </w:r>
+      <w:r>
+        <w:rPr>
+          <w:b w:val="1"/>
+          <w:bCs w:val="1"/>
+        </w:rPr>
+        <w:t xml:space="preserve"> </w:t>
+      </w:r>
+      <w:r>
+        <w:rPr>
+          <w:b w:val="0"/>
+          <w:bCs w:val="0"/>
+        </w:rPr>
+        <w:t>(τιμές της εισόδου)</w:t>
+      </w:r>
+      <w:r>
+        <w:rPr>
+          <w:b w:val="1"/>
+          <w:bCs w:val="1"/>
+        </w:rPr>
+        <w:t xml:space="preserve"> </w:t>
+      </w:r>
+      <w:r>
+        <w:rPr>
+          <w:b w:val="1"/>
+          <w:bCs w:val="1"/>
+        </w:rPr>
+        <w:t>,</w:t>
+      </w:r>
+      <w:r>
+        <w:rPr>
+          <w:b w:val="1"/>
+          <w:bCs w:val="1"/>
+        </w:rPr>
+        <w:t xml:space="preserve"> </w:t>
+      </w:r>
+      <w:r>
+        <w:rPr>
+          <w:b w:val="1"/>
+          <w:bCs w:val="1"/>
+        </w:rPr>
+        <w:t>yylex</w:t>
+      </w:r>
+      <w:r>
+        <w:rPr>
+          <w:b w:val="1"/>
+          <w:bCs w:val="1"/>
+        </w:rPr>
+        <w:t>.</w:t>
+      </w:r>
+      <w:r>
+        <w:rPr>
+          <w:b w:val="1"/>
+          <w:bCs w:val="1"/>
+        </w:rPr>
+        <w:t xml:space="preserve"> </w:t>
+      </w:r>
+      <w:r>
+        <w:rPr>
+          <w:b w:val="1"/>
+          <w:bCs w:val="1"/>
+        </w:rPr>
+        <w:t xml:space="preserve"> </w:t>
+      </w:r>
+    </w:p>
+    <w:p>
+      <w:pPr>
+        <w:pStyle w:val="Heading3"/>
+      </w:pPr>
+      <w:r>
+        <w:rPr/>
+        <w:t>DEFINITIONS</w:t>
+      </w:r>
+    </w:p>
+    <w:p>
+      <w:pPr>
+        <w:pStyle w:val="Normal"/>
+        <w:rPr>
+          <w:b w:val="0"/>
+          <w:bCs w:val="0"/>
+        </w:rPr>
+      </w:pPr>
+      <w:r>
+        <w:rPr>
+          <w:b w:val="0"/>
+          <w:bCs w:val="0"/>
+        </w:rPr>
+        <w:t xml:space="preserve">Μετά τις δηλώσεις σε c προχωρήσαμε στην δήλωση των </w:t>
+      </w:r>
+      <w:r>
+        <w:rPr>
+          <w:b w:val="0"/>
+          <w:bCs w:val="0"/>
+        </w:rPr>
+        <w:t>tokens</w:t>
+      </w:r>
+      <w:r>
+        <w:rPr>
+          <w:b w:val="0"/>
+          <w:bCs w:val="0"/>
+        </w:rPr>
+        <w:t xml:space="preserve">. Σε αυτό το σημείο δηλώνονται όλα τα </w:t>
+      </w:r>
+      <w:r>
+        <w:rPr>
+          <w:b w:val="0"/>
+          <w:bCs w:val="0"/>
+        </w:rPr>
+        <w:t>tokens</w:t>
+      </w:r>
+      <w:r>
+        <w:rPr>
+          <w:b w:val="0"/>
+          <w:bCs w:val="0"/>
+        </w:rPr>
+        <w:t xml:space="preserve"> που έχουν δηλωθεί ότι επιστρέφονται από τ</w:t>
+      </w:r>
+      <w:r>
+        <w:rPr>
+          <w:b w:val="0"/>
+          <w:bCs w:val="0"/>
+        </w:rPr>
+        <w:t xml:space="preserve">ο </w:t>
+      </w:r>
+      <w:r>
+        <w:rPr>
+          <w:b w:val="0"/>
+          <w:bCs w:val="0"/>
+        </w:rPr>
+        <w:t>flex</w:t>
+      </w:r>
+      <w:r>
+        <w:rPr>
+          <w:b w:val="0"/>
+          <w:bCs w:val="0"/>
+        </w:rPr>
+        <w:t xml:space="preserve"> και μέσω του </w:t>
+      </w:r>
+      <w:r>
+        <w:rPr>
+          <w:b w:val="0"/>
+          <w:bCs w:val="0"/>
+        </w:rPr>
+        <w:t>bison</w:t>
+      </w:r>
+      <w:r>
+        <w:rPr>
+          <w:b w:val="0"/>
+          <w:bCs w:val="0"/>
+        </w:rPr>
+        <w:t xml:space="preserve"> δημιουργείται το αρχείο </w:t>
+      </w:r>
+      <w:r>
+        <w:rPr>
+          <w:b w:val="0"/>
+          <w:bCs w:val="0"/>
+        </w:rPr>
+        <w:t>bisonFile.tab.h</w:t>
+      </w:r>
+      <w:r>
+        <w:rPr>
+          <w:b w:val="0"/>
+          <w:bCs w:val="0"/>
+        </w:rPr>
+        <w:t xml:space="preserve"> που περιλαμβάνει κάποιες μοναδικές </w:t>
+      </w:r>
+      <w:r>
+        <w:rPr>
+          <w:b w:val="0"/>
+          <w:bCs w:val="0"/>
+        </w:rPr>
+        <w:t>τιμες</w:t>
+      </w:r>
+      <w:r>
+        <w:rPr>
+          <w:b w:val="0"/>
+          <w:bCs w:val="0"/>
+        </w:rPr>
+        <w:t xml:space="preserve"> </w:t>
+      </w:r>
+      <w:r>
+        <w:rPr>
+          <w:b w:val="0"/>
+          <w:bCs w:val="0"/>
+        </w:rPr>
+        <w:t>(</w:t>
+      </w:r>
+      <w:r>
+        <w:rPr>
+          <w:b w:val="0"/>
+          <w:bCs w:val="0"/>
+        </w:rPr>
+        <w:t>κωδικούς</w:t>
+      </w:r>
+      <w:r>
+        <w:rPr>
+          <w:b w:val="0"/>
+          <w:bCs w:val="0"/>
+        </w:rPr>
+        <w:t>)</w:t>
+      </w:r>
+      <w:r>
+        <w:rPr>
+          <w:b w:val="0"/>
+          <w:bCs w:val="0"/>
+        </w:rPr>
+        <w:t xml:space="preserve"> για όλα τα </w:t>
+      </w:r>
+      <w:r>
+        <w:rPr>
+          <w:b w:val="0"/>
+          <w:bCs w:val="0"/>
+        </w:rPr>
+        <w:t>tokens</w:t>
+      </w:r>
+      <w:r>
+        <w:rPr>
+          <w:b w:val="0"/>
+          <w:bCs w:val="0"/>
+        </w:rPr>
+        <w:t xml:space="preserve">. Το σημείο αυτό είναι πολύ σημαντικό καθώς εδώ γίνεται η σύνδεση των </w:t>
+      </w:r>
+      <w:r>
+        <w:rPr>
+          <w:b w:val="0"/>
+          <w:bCs w:val="0"/>
+        </w:rPr>
+        <w:t xml:space="preserve">εισόδων που αναγνωρίζει το </w:t>
+      </w:r>
+      <w:r>
+        <w:rPr>
+          <w:b w:val="0"/>
+          <w:bCs w:val="0"/>
+        </w:rPr>
+        <w:t>flex</w:t>
+      </w:r>
+      <w:r>
+        <w:rPr>
+          <w:b w:val="0"/>
+          <w:bCs w:val="0"/>
+        </w:rPr>
+        <w:t xml:space="preserve"> με τους κανόνες </w:t>
+      </w:r>
+      <w:r>
+        <w:rPr>
+          <w:b w:val="0"/>
+          <w:bCs w:val="0"/>
+        </w:rPr>
+        <w:t xml:space="preserve">που υπακούν στην γλώσσα που ορίζουμε. </w:t>
+      </w:r>
+    </w:p>
+    <w:p>
+      <w:pPr>
+        <w:pStyle w:val="Heading3"/>
+      </w:pPr>
+      <w:r>
+        <w:rPr/>
+        <w:t>RULES</w:t>
+      </w:r>
+    </w:p>
+    <w:p>
+      <w:pPr>
+        <w:pStyle w:val="Normal"/>
+      </w:pPr>
+      <w:r>
+        <w:rPr/>
+        <w:t xml:space="preserve">Το κομμάτι των κανόνων στο </w:t>
+      </w:r>
+      <w:r>
+        <w:rPr/>
+        <w:t>bison</w:t>
+      </w:r>
+      <w:r>
+        <w:rPr/>
+        <w:t xml:space="preserve"> είναι και αυτό που ορίζει το συντακτικό που πρέπει να ακολουθεί οποιοδήποτε αρχείο εισόδου. </w:t>
+      </w:r>
+      <w:r>
+        <w:rPr/>
+        <w:t>Ανάλογα με την αλληλουχία χαρακτήρων που διαβάζει το flex, επιστρέφει τα αντίστοιχα tokens στο bison, όπου και μέσω των εκφράσεων ορίζονται οι πι</w:t>
+      </w:r>
+      <w:r>
+        <w:rPr/>
+        <w:t>θανοί αποδεκτοί συνδιασμοί που ανα</w:t>
+      </w:r>
+      <w:r>
+        <w:rPr/>
+        <w:t>γνωρίζει ο compiler που σχεδιάσαμε.</w:t>
+      </w:r>
+    </w:p>
+    <w:p>
+      <w:pPr>
+        <w:pStyle w:val="Normal"/>
+      </w:pPr>
+      <w:r>
+        <w:rPr/>
+        <w:t xml:space="preserve">Για την σύνθεση των διαφορετικών κανόνων πρώτα σχεδιάσαμε τους κανόνες με το BNF και μετά ανάλογα με την σύνταξη του </w:t>
+      </w:r>
+      <w:r>
+        <w:rPr/>
+        <w:t>bison</w:t>
+      </w:r>
+      <w:r>
+        <w:rPr/>
+        <w:t xml:space="preserve"> κάναμε τις απαραί</w:t>
+      </w:r>
+      <w:r>
+        <w:rPr/>
+        <w:t xml:space="preserve">τητες αλλαγές. Στις περιπτώσεις που θέλαμε να έχουμε το κενό </w:t>
+      </w:r>
+      <w:r>
+        <w:rPr/>
+        <w:t xml:space="preserve">αλφαριθμητικό </w:t>
+      </w:r>
+      <w:r>
+        <w:rPr/>
+        <w:t xml:space="preserve">ως </w:t>
+      </w:r>
+      <w:r>
+        <w:rPr/>
+        <w:t>είσοδο</w:t>
+      </w:r>
+      <w:r>
+        <w:rPr/>
+        <w:t>, χρησιμοποιήσαμε το %</w:t>
+      </w:r>
+      <w:r>
+        <w:rPr/>
+        <w:t>empty</w:t>
+      </w:r>
+      <w:r>
+        <w:rPr/>
+        <w:t>.</w:t>
+      </w:r>
+    </w:p>
+    <w:p>
+      <w:pPr>
+        <w:pStyle w:val="Normal"/>
+      </w:pPr>
+      <w:r>
+        <w:rPr/>
+        <w:t>Μετά την εμφάνιση των τελευταίων %% συμβόλων προχωρήσαμε στην δήλωση των συναρτήσεων.</w:t>
+      </w:r>
+    </w:p>
+    <w:p>
+      <w:pPr>
+        <w:pStyle w:val="Heading3"/>
+      </w:pPr>
+      <w:r>
+        <w:rPr/>
+        <w:t>SUBROUTINES</w:t>
+      </w:r>
+    </w:p>
+    <w:p>
+      <w:pPr>
+        <w:pStyle w:val="Normal"/>
+      </w:pPr>
+      <w:r>
+        <w:rPr/>
+        <w:t xml:space="preserve">Σε αυτή την περιοχή του </w:t>
+      </w:r>
+      <w:r>
+        <w:rPr/>
+        <w:t>bison</w:t>
+      </w:r>
+      <w:r>
+        <w:rPr/>
+        <w:t xml:space="preserve"> μεταφέραμε την συνάρτηση </w:t>
+      </w:r>
+      <w:r>
+        <w:rPr/>
+        <w:t>yyerror</w:t>
+      </w:r>
+      <w:r>
+        <w:rPr/>
+        <w:t xml:space="preserve"> που στην αρχή είχαμε ορίσει στο </w:t>
+      </w:r>
+      <w:r>
+        <w:rPr/>
+        <w:t>flex</w:t>
+      </w:r>
+      <w:r>
+        <w:rPr/>
+        <w:t>. Η συνάρτηση σε αυτή τ</w:t>
+      </w:r>
+      <w:r>
+        <w:rPr/>
+        <w:t xml:space="preserve">ην περίπτωση εμφανίζει κατάλληλα </w:t>
+      </w:r>
+      <w:r>
+        <w:rPr/>
+        <w:t>μυνήματα</w:t>
+      </w:r>
+      <w:r>
+        <w:rPr/>
+        <w:t xml:space="preserve"> για να ενημερώσει τον χρήστη σχετικά με τα λάθη που αναγνώρισε </w:t>
+      </w:r>
+      <w:r>
+        <w:rPr/>
+        <w:t xml:space="preserve">το </w:t>
+      </w:r>
+      <w:r>
+        <w:rPr/>
+        <w:t>bison</w:t>
+      </w:r>
+      <w:r>
+        <w:rPr/>
+        <w:t xml:space="preserve"> σε </w:t>
+      </w:r>
+      <w:r>
+        <w:rPr/>
+        <w:t>συνδιασμό</w:t>
+      </w:r>
+      <w:r>
+        <w:rPr/>
+        <w:t xml:space="preserve"> με το </w:t>
+      </w:r>
+      <w:r>
+        <w:rPr/>
+        <w:t>flex</w:t>
+      </w:r>
+      <w:r>
+        <w:rPr/>
+        <w:t xml:space="preserve">. </w:t>
+      </w:r>
+    </w:p>
+    <w:p>
+      <w:pPr>
+        <w:pStyle w:val="Normal"/>
+      </w:pPr>
+      <w:r>
+        <w:rPr/>
+        <w:t xml:space="preserve">Τέλος εδώ ορίζουμε την </w:t>
+      </w:r>
+      <w:r>
+        <w:rPr/>
+        <w:t>main</w:t>
+      </w:r>
+      <w:r>
+        <w:rPr/>
+        <w:t xml:space="preserve"> συνάρτηση όπου ανοίγουμε το αρχείο εισόδου που δίνει ο χρήστης και το</w:t>
+      </w:r>
+      <w:r>
+        <w:rPr/>
+        <w:t xml:space="preserve"> διατρέχουμε με το </w:t>
+      </w:r>
+      <w:r>
+        <w:rPr/>
+        <w:t>flex</w:t>
+      </w:r>
+      <w:r>
+        <w:rPr/>
+        <w:t>.</w:t>
+      </w:r>
+      <w:r>
+        <w:rPr/>
+        <w:t xml:space="preserve"> Μέσω της </w:t>
+      </w:r>
+      <w:r>
+        <w:rPr/>
+        <w:t>yyparse</w:t>
+      </w:r>
+      <w:r>
+        <w:rPr/>
+        <w:t xml:space="preserve"> κάνουμε διάβασμα των αντίστοιχων </w:t>
+      </w:r>
+      <w:r>
+        <w:rPr/>
+        <w:t>tokens</w:t>
+      </w:r>
+      <w:r>
+        <w:rPr/>
+        <w:t xml:space="preserve"> και αντιστοιχία στους κανόνες. </w:t>
+      </w:r>
+      <w:r>
+        <w:rPr/>
+        <w:t xml:space="preserve"> Αν δεν υπάρχει κάποιο </w:t>
+      </w:r>
+      <w:r>
+        <w:rPr/>
+        <w:t>error</w:t>
+      </w:r>
+      <w:r>
+        <w:rPr/>
+        <w:t xml:space="preserve"> από την εκτέλεση τότε </w:t>
+      </w:r>
+      <w:r>
+        <w:rPr/>
+        <w:t>εμφανίζουμε</w:t>
+      </w:r>
+      <w:r>
+        <w:rPr/>
+        <w:t xml:space="preserve"> το κατάλληλο μήνυμα επιτυχίας. </w:t>
+      </w:r>
+    </w:p>
+    <w:p>
+      <w:pPr>
+        <w:pStyle w:val="Normal"/>
+      </w:pPr>
+    </w:p>
+    <w:p>
+      <w:pPr>
+        <w:pStyle w:val="Heading1"/>
+        <w:rPr>
+          <w:rFonts w:ascii="Georgia Pro" w:hAnsi="Georgia Pro" w:eastAsia="Georgia Pro" w:cs="Georgia Pro"/>
+        </w:rPr>
+      </w:pPr>
+      <w:r>
+        <w:rPr>
+          <w:rFonts w:ascii="Georgia Pro" w:hAnsi="Georgia Pro" w:eastAsia="Georgia Pro" w:cs="Georgia Pro"/>
+        </w:rPr>
+        <w:t>ΚΑΤΑ ΤΗΝ ΕΚΤΕΛΕΣΗ</w:t>
+      </w:r>
+    </w:p>
+    <w:p>
+      <w:pPr>
+        <w:pStyle w:val="Normal"/>
+      </w:pPr>
+    </w:p>
+    <w:p>
+      <w:pPr>
+        <w:pStyle w:val="Heading3"/>
+      </w:pPr>
+      <w:r>
+        <w:rPr/>
+        <w:t>MAKE FILE</w:t>
+      </w:r>
+    </w:p>
+    <w:p>
+      <w:pPr>
+        <w:pStyle w:val="Normal"/>
+      </w:pPr>
+    </w:p>
+    <w:p>
+      <w:pPr>
+        <w:pStyle w:val="Normal"/>
+      </w:pPr>
+      <w:r>
+        <w:rPr/>
+        <w:t xml:space="preserve">Η εκτέλεση του </w:t>
+      </w:r>
+      <w:r>
+        <w:rPr/>
+        <w:t>flex</w:t>
+      </w:r>
+      <w:r>
+        <w:rPr/>
+        <w:t xml:space="preserve"> και </w:t>
+      </w:r>
+      <w:r>
+        <w:rPr/>
+        <w:t>bison</w:t>
+      </w:r>
+      <w:r>
+        <w:rPr/>
+        <w:t xml:space="preserve"> έγινε σε ένα περιβάλλον </w:t>
+      </w:r>
+      <w:r>
+        <w:rPr/>
+        <w:t>linux</w:t>
+      </w:r>
+      <w:r>
+        <w:rPr/>
+        <w:t xml:space="preserve"> με την προεγκατάσταση των </w:t>
+      </w:r>
+      <w:r>
+        <w:rPr/>
+        <w:t>flex</w:t>
+      </w:r>
+      <w:r>
+        <w:rPr/>
+        <w:t xml:space="preserve">, </w:t>
+      </w:r>
+      <w:r>
+        <w:rPr/>
+        <w:t>bison</w:t>
+      </w:r>
+      <w:r>
+        <w:rPr/>
+        <w:t xml:space="preserve"> μέσω </w:t>
+      </w:r>
+      <w:r>
+        <w:rPr/>
+        <w:t>terminal</w:t>
+      </w:r>
+      <w:r>
+        <w:rPr/>
+        <w:t>. Για την εκτέλεση του κάθε</w:t>
+      </w:r>
+      <w:r>
+        <w:rPr/>
+        <w:t xml:space="preserve"> αντίστοιχου αρχείου πραγματοποιούσαμε επαναλαμβανόμενες κινήσεις, οπότε μέσω του αρχείου </w:t>
+      </w:r>
+      <w:r>
+        <w:rPr/>
+        <w:t>Makefile</w:t>
+      </w:r>
+      <w:r>
+        <w:rPr/>
+        <w:t xml:space="preserve"> καταγράψαμε τ</w:t>
+      </w:r>
+      <w:r>
+        <w:rPr/>
+        <w:t xml:space="preserve">ις γραμμές που </w:t>
+      </w:r>
+      <w:r>
+        <w:rPr/>
+        <w:t>επανεκτελούσαμε</w:t>
+      </w:r>
+      <w:r>
+        <w:rPr/>
+        <w:t xml:space="preserve"> στο </w:t>
+      </w:r>
+      <w:r>
+        <w:rPr/>
+        <w:t>terminal</w:t>
+      </w:r>
+      <w:r>
+        <w:rPr/>
+        <w:t xml:space="preserve"> και με την εντολή </w:t>
+      </w:r>
+      <w:r>
+        <w:rPr/>
+        <w:t>make</w:t>
+      </w:r>
+      <w:r>
+        <w:rPr/>
+        <w:t xml:space="preserve"> στο σωστό </w:t>
+      </w:r>
+      <w:r>
+        <w:rPr/>
+        <w:t>directory</w:t>
+      </w:r>
+      <w:r>
+        <w:rPr/>
+        <w:t xml:space="preserve"> εκτελούσαμε ταυτόχρονα </w:t>
+      </w:r>
+      <w:r>
+        <w:rPr/>
+        <w:t>bison,flex</w:t>
+      </w:r>
+      <w:r>
+        <w:rPr/>
+        <w:t xml:space="preserve"> και </w:t>
+      </w:r>
+      <w:r>
+        <w:rPr/>
+        <w:t>gcc</w:t>
+      </w:r>
+      <w:r>
+        <w:rPr/>
+        <w:t xml:space="preserve"> </w:t>
+      </w:r>
+      <w:r>
+        <w:rPr/>
+        <w:t>compiler</w:t>
+      </w:r>
+      <w:r>
+        <w:rPr/>
+        <w:t xml:space="preserve">. Επομένως, </w:t>
+      </w:r>
+      <w:r>
+        <w:rPr/>
+        <w:t xml:space="preserve">καταλήγαμε με το αρχείο </w:t>
+      </w:r>
+      <w:r>
+        <w:rPr>
+          <w:b w:val="1"/>
+          <w:bCs w:val="1"/>
+        </w:rPr>
+        <w:t>run</w:t>
+      </w:r>
+      <w:r>
+        <w:rPr>
+          <w:b w:val="1"/>
+          <w:bCs w:val="1"/>
+        </w:rPr>
+        <w:t xml:space="preserve"> ,</w:t>
+      </w:r>
+      <w:r>
+        <w:rPr/>
+        <w:t>που είναι εκτελέσιμο, μέσω του οποίου μπορού</w:t>
+      </w:r>
+      <w:r>
+        <w:rPr/>
+        <w:t xml:space="preserve">με να ελέγξουμε το </w:t>
+      </w:r>
+      <w:r>
+        <w:rPr/>
+        <w:t>αρχείοο</w:t>
+      </w:r>
+      <w:r>
+        <w:rPr/>
+        <w:t xml:space="preserve"> εισόδου που ειπθυμούμε.</w:t>
+      </w:r>
+    </w:p>
+    <w:p>
+      <w:pPr>
+        <w:pStyle w:val="Normal"/>
+      </w:pPr>
+    </w:p>
+    <w:p>
+      <w:pPr>
+        <w:pStyle w:val="Normal"/>
+        <w:rPr>
+          <w:rStyle w:val="Heading3Char"/>
+          <w:rFonts w:ascii="Calibri" w:hAnsi="Calibri" w:eastAsia="Calibri" w:cs="Calibri" w:asciiTheme="minorAscii" w:hAnsiTheme="minorAscii" w:eastAsiaTheme="minorAscii" w:cstheme="minorAscii"/>
+          <w:color w:val="000000" w:themeColor="text1" w:themeTint="FF" w:themeShade="FF"/>
+          <w:sz w:val="22"/>
+          <w:szCs w:val="22"/>
+        </w:rPr>
+      </w:pPr>
     </w:p>
     <w:sectPr>
       <w:pgSz w:w="11906" w:h="16838" w:orient="portrait"/>

</xml_diff>